<commit_message>
vault backup: 2025-03-04 12:01:04
</commit_message>
<xml_diff>
--- a/Economics/Dissertation/First Draft.docx
+++ b/Economics/Dissertation/First Draft.docx
@@ -27,7 +27,146 @@
         <w:t>, remaining fairly flat across several time periods in recent years.</w:t>
       </w:r>
     </w:p>
-    <w:p/>
+    <w:p>
+      <w:pPr>
+        <w:keepNext/>
+        <w:jc w:val="center"/>
+      </w:pPr>
+      <w:r>
+        <w:rPr>
+          <w:noProof/>
+        </w:rPr>
+        <w:drawing>
+          <wp:inline distT="0" distB="0" distL="0" distR="0" wp14:anchorId="111C6EA9" wp14:editId="19C3C662">
+            <wp:extent cx="4383405" cy="2906212"/>
+            <wp:effectExtent l="0" t="0" r="0" b="8890"/>
+            <wp:docPr id="1458375920" name="Picture 3"/>
+            <wp:cNvGraphicFramePr>
+              <a:graphicFrameLocks xmlns:a="http://schemas.openxmlformats.org/drawingml/2006/main" noChangeAspect="1"/>
+            </wp:cNvGraphicFramePr>
+            <a:graphic xmlns:a="http://schemas.openxmlformats.org/drawingml/2006/main">
+              <a:graphicData uri="http://schemas.openxmlformats.org/drawingml/2006/picture">
+                <pic:pic xmlns:pic="http://schemas.openxmlformats.org/drawingml/2006/picture">
+                  <pic:nvPicPr>
+                    <pic:cNvPr id="0" name="Picture 4"/>
+                    <pic:cNvPicPr>
+                      <a:picLocks noChangeAspect="1" noChangeArrowheads="1"/>
+                    </pic:cNvPicPr>
+                  </pic:nvPicPr>
+                  <pic:blipFill>
+                    <a:blip r:embed="rId5" cstate="print">
+                      <a:extLst>
+                        <a:ext uri="{28A0092B-C50C-407E-A947-70E740481C1C}">
+                          <a14:useLocalDpi xmlns:a14="http://schemas.microsoft.com/office/drawing/2010/main" val="0"/>
+                        </a:ext>
+                      </a:extLst>
+                    </a:blip>
+                    <a:srcRect/>
+                    <a:stretch>
+                      <a:fillRect/>
+                    </a:stretch>
+                  </pic:blipFill>
+                  <pic:spPr bwMode="auto">
+                    <a:xfrm>
+                      <a:off x="0" y="0"/>
+                      <a:ext cx="4390278" cy="2910769"/>
+                    </a:xfrm>
+                    <a:prstGeom prst="rect">
+                      <a:avLst/>
+                    </a:prstGeom>
+                    <a:noFill/>
+                  </pic:spPr>
+                </pic:pic>
+              </a:graphicData>
+            </a:graphic>
+          </wp:inline>
+        </w:drawing>
+      </w:r>
+    </w:p>
+    <w:p>
+      <w:pPr>
+        <w:pStyle w:val="Caption"/>
+        <w:jc w:val="center"/>
+      </w:pPr>
+      <w:r>
+        <w:t xml:space="preserve">Figure </w:t>
+      </w:r>
+      <w:fldSimple w:instr=" SEQ Figure \* ARABIC ">
+        <w:r>
+          <w:rPr>
+            <w:noProof/>
+          </w:rPr>
+          <w:t>1</w:t>
+        </w:r>
+      </w:fldSimple>
+      <w:r>
+        <w:t xml:space="preserve"> – Median wages sourced from ASHE Table 4.5a 1997-2019, Productivity from ONS Blue Book 2023</w:t>
+      </w:r>
+    </w:p>
+    <w:p>
+      <w:r>
+        <w:t xml:space="preserve">Tracking growth rates through indices is common practice in the literature </w:t>
+      </w:r>
+      <w:sdt>
+        <w:sdtPr>
+          <w:id w:val="-1122377669"/>
+          <w:citation/>
+        </w:sdtPr>
+        <w:sdtContent>
+          <w:r>
+            <w:fldChar w:fldCharType="begin"/>
+          </w:r>
+          <w:r>
+            <w:instrText xml:space="preserve">CITATION Brill2017 \l 2057 </w:instrText>
+          </w:r>
+          <w:r>
+            <w:instrText xml:space="preserve"> \m Fleck2011 \m VanReenen2013 \m Teichgraeber2021</w:instrText>
+          </w:r>
+          <w:r>
+            <w:fldChar w:fldCharType="separate"/>
+          </w:r>
+          <w:r>
+            <w:rPr>
+              <w:noProof/>
+            </w:rPr>
+            <w:t>(Brill2017; Fleck2011; VanReenen2013; Teichgraeber2021)</w:t>
+          </w:r>
+          <w:r>
+            <w:fldChar w:fldCharType="end"/>
+          </w:r>
+        </w:sdtContent>
+      </w:sdt>
+      <w:r>
+        <w:t xml:space="preserve">, </w:t>
+      </w:r>
+      <w:r>
+        <w:t xml:space="preserve">although it may create a distorted picture of when exactly productivity and compensation have decoupled. Figure 1 shows the relative growth of </w:t>
+      </w:r>
+      <w:r>
+        <w:t xml:space="preserve">average productivity and median wages (differences in compensation measures will be discussed later) </w:t>
+      </w:r>
+      <w:r>
+        <w:t>from 1997, however starting the time series earlier</w:t>
+      </w:r>
+      <w:r>
+        <w:t xml:space="preserve"> </w:t>
+      </w:r>
+      <w:r>
+        <w:t>will paint a different picture of decoupling in the UK</w:t>
+      </w:r>
+      <w:r>
+        <w:t xml:space="preserve">; </w:t>
+      </w:r>
+      <w:r>
+        <w:t xml:space="preserve">Pessoa &amp; Van Reenen (2013) catalogue changes from 1948 </w:t>
+      </w:r>
+      <w:r>
+        <w:t xml:space="preserve">and identify the decoupling </w:t>
+      </w:r>
+      <w:r>
+        <w:t xml:space="preserve">point around 1992, </w:t>
+      </w:r>
+    </w:p>
     <w:p>
       <w:r>
         <w:t xml:space="preserve">Pessoa &amp; Van Reenen (2013) </w:t>
@@ -963,6 +1102,25 @@
       <w:spacing w:val="5"/>
     </w:rPr>
   </w:style>
+  <w:style w:type="paragraph" w:styleId="Caption">
+    <w:name w:val="caption"/>
+    <w:basedOn w:val="Normal"/>
+    <w:next w:val="Normal"/>
+    <w:uiPriority w:val="35"/>
+    <w:unhideWhenUsed/>
+    <w:qFormat/>
+    <w:rsid w:val="0038261C"/>
+    <w:pPr>
+      <w:spacing w:after="200" w:line="240" w:lineRule="auto"/>
+    </w:pPr>
+    <w:rPr>
+      <w:i/>
+      <w:iCs/>
+      <w:color w:val="44546A" w:themeColor="text2"/>
+      <w:sz w:val="18"/>
+      <w:szCs w:val="18"/>
+    </w:rPr>
+  </w:style>
 </w:styles>
 </file>
 
@@ -1265,13 +1423,31 @@
 <b:Sources xmlns:b="http://schemas.openxmlformats.org/officeDocument/2006/bibliography" xmlns="http://schemas.openxmlformats.org/officeDocument/2006/bibliography" SelectedStyle="\APASixthEditionOfficeOnline.xsl" StyleName="APA" Version="6">
   <b:Source xmlns:b="http://schemas.openxmlformats.org/officeDocument/2006/bibliography" xmlns="http://schemas.openxmlformats.org/officeDocument/2006/bibliography">
     <b:Tag>Ciarli2021</b:Tag>
+    <b:RefOrder>5</b:RefOrder>
+  </b:Source>
+  <b:Source>
+    <b:Tag>Brill2017</b:Tag>
+    <b:SourceType>InternetSite</b:SourceType>
+    <b:Guid>{15A21AEB-0DEF-42B4-A10E-804715AEB0B3}</b:Guid>
     <b:RefOrder>1</b:RefOrder>
+  </b:Source>
+  <b:Source xmlns:b="http://schemas.openxmlformats.org/officeDocument/2006/bibliography" xmlns="http://schemas.openxmlformats.org/officeDocument/2006/bibliography">
+    <b:Tag>Fleck2011</b:Tag>
+    <b:RefOrder>2</b:RefOrder>
+  </b:Source>
+  <b:Source xmlns:b="http://schemas.openxmlformats.org/officeDocument/2006/bibliography" xmlns="http://schemas.openxmlformats.org/officeDocument/2006/bibliography">
+    <b:Tag>VanReenen2013</b:Tag>
+    <b:RefOrder>3</b:RefOrder>
+  </b:Source>
+  <b:Source xmlns:b="http://schemas.openxmlformats.org/officeDocument/2006/bibliography" xmlns="http://schemas.openxmlformats.org/officeDocument/2006/bibliography">
+    <b:Tag>Teichgraeber2021</b:Tag>
+    <b:RefOrder>4</b:RefOrder>
   </b:Source>
 </b:Sources>
 </file>
 
 <file path=customXml/itemProps1.xml><?xml version="1.0" encoding="utf-8"?>
-<ds:datastoreItem xmlns:ds="http://schemas.openxmlformats.org/officeDocument/2006/customXml" ds:itemID="{C42B51D3-F58B-4675-8E53-C22608ADCF51}">
+<ds:datastoreItem xmlns:ds="http://schemas.openxmlformats.org/officeDocument/2006/customXml" ds:itemID="{4851382F-2FD4-45C6-92C6-13F75E8F715C}">
   <ds:schemaRefs>
     <ds:schemaRef ds:uri="http://schemas.openxmlformats.org/officeDocument/2006/bibliography"/>
   </ds:schemaRefs>

</xml_diff>

<commit_message>
vault backup: 2025-03-06 12:00:49
</commit_message>
<xml_diff>
--- a/Economics/Dissertation/First Draft.docx
+++ b/Economics/Dissertation/First Draft.docx
@@ -7,24 +7,53 @@
         <w:pStyle w:val="Title"/>
       </w:pPr>
       <w:r>
-        <w:t>Investigating productivity-compensation decoupling across industries and income levels.</w:t>
+        <w:t>Investigating productivity-compensation decoupling across industries and income levels</w:t>
+      </w:r>
+      <w:r>
+        <w:t xml:space="preserve"> from 1997-2019</w:t>
+      </w:r>
+      <w:r>
+        <w:t>.</w:t>
       </w:r>
     </w:p>
     <w:p>
-      <w:r>
-        <w:t xml:space="preserve">In modern, developed economies, there has been emerging a branch of literature related to the decoupling of labour productivity and compensation across time. The trend </w:t>
+      <w:pPr>
+        <w:pStyle w:val="Heading1"/>
+      </w:pPr>
+      <w:r>
+        <w:t>Introduction</w:t>
+      </w:r>
+    </w:p>
+    <w:p>
+      <w:r>
+        <w:t xml:space="preserve">In modern, developed economies, there has been emerging a branch of literature related to the decoupling of labour productivity and compensation across time. The </w:t>
+      </w:r>
+      <w:r>
+        <w:t>concern</w:t>
+      </w:r>
+      <w:r>
+        <w:t xml:space="preserve"> </w:t>
       </w:r>
       <w:r>
         <w:t xml:space="preserve">is </w:t>
       </w:r>
       <w:r>
-        <w:t xml:space="preserve">broadly that labour productivity has risen consistently year-over-year, while </w:t>
-      </w:r>
-      <w:r>
-        <w:t>median compensation has begun to stagnate</w:t>
-      </w:r>
-      <w:r>
-        <w:t>, remaining fairly flat across several time periods in recent years.</w:t>
+        <w:t xml:space="preserve">that labour productivity has risen consistently year-over-year, </w:t>
+      </w:r>
+      <w:r>
+        <w:t>whereas</w:t>
+      </w:r>
+      <w:r>
+        <w:t xml:space="preserve"> </w:t>
+      </w:r>
+      <w:r>
+        <w:t>median compensation has stagnate</w:t>
+      </w:r>
+      <w:r>
+        <w:t>d</w:t>
+      </w:r>
+      <w:r>
+        <w:t>.</w:t>
       </w:r>
     </w:p>
     <w:p>
@@ -37,10 +66,10 @@
           <w:noProof/>
         </w:rPr>
         <w:drawing>
-          <wp:inline distT="0" distB="0" distL="0" distR="0" wp14:anchorId="111C6EA9" wp14:editId="19C3C662">
-            <wp:extent cx="4383405" cy="2906212"/>
-            <wp:effectExtent l="0" t="0" r="0" b="8890"/>
-            <wp:docPr id="1458375920" name="Picture 3"/>
+          <wp:inline distT="0" distB="0" distL="0" distR="0" wp14:anchorId="55CEEF63" wp14:editId="7E3A4E61">
+            <wp:extent cx="4320000" cy="3053176"/>
+            <wp:effectExtent l="0" t="0" r="4445" b="0"/>
+            <wp:docPr id="1798876143" name="Picture 3"/>
             <wp:cNvGraphicFramePr>
               <a:graphicFrameLocks xmlns:a="http://schemas.openxmlformats.org/drawingml/2006/main" noChangeAspect="1"/>
             </wp:cNvGraphicFramePr>
@@ -69,7 +98,7 @@
                   <pic:spPr bwMode="auto">
                     <a:xfrm>
                       <a:off x="0" y="0"/>
-                      <a:ext cx="4390278" cy="2910769"/>
+                      <a:ext cx="4320000" cy="3053176"/>
                     </a:xfrm>
                     <a:prstGeom prst="rect">
                       <a:avLst/>
@@ -102,14 +131,368 @@
       <w:r>
         <w:t xml:space="preserve"> – Median wages sourced from ASHE Table 4.5a 1997-2019, Productivity from ONS Blue Book 2023</w:t>
       </w:r>
+      <w:r>
+        <w:t>.</w:t>
+      </w:r>
     </w:p>
     <w:p>
-      <w:r>
+      <w:pPr>
+        <w:rPr>
+          <w:color w:val="FF0000"/>
+        </w:rPr>
+      </w:pPr>
+      <w:r>
+        <w:rPr>
+          <w:color w:val="FF0000"/>
+        </w:rPr>
         <w:t xml:space="preserve">Tracking growth rates through indices is common practice in the literature </w:t>
       </w:r>
       <w:sdt>
         <w:sdtPr>
+          <w:rPr>
+            <w:color w:val="FF0000"/>
+          </w:rPr>
           <w:id w:val="-1122377669"/>
+          <w:citation/>
+        </w:sdtPr>
+        <w:sdtContent>
+          <w:r>
+            <w:rPr>
+              <w:color w:val="FF0000"/>
+            </w:rPr>
+            <w:fldChar w:fldCharType="begin"/>
+          </w:r>
+          <w:r>
+            <w:rPr>
+              <w:color w:val="FF0000"/>
+            </w:rPr>
+            <w:instrText xml:space="preserve">CITATION Brill2017 \l 2057 </w:instrText>
+          </w:r>
+          <w:r>
+            <w:rPr>
+              <w:color w:val="FF0000"/>
+            </w:rPr>
+            <w:instrText xml:space="preserve"> \m Fleck2011 \m VanReenen2013 \m Teichgraeber2021</w:instrText>
+          </w:r>
+          <w:r>
+            <w:rPr>
+              <w:color w:val="FF0000"/>
+            </w:rPr>
+            <w:fldChar w:fldCharType="separate"/>
+          </w:r>
+          <w:r>
+            <w:rPr>
+              <w:noProof/>
+              <w:color w:val="FF0000"/>
+            </w:rPr>
+            <w:t>(Brill2017; Fleck2011; VanReenen2013; Teichgraeber2021)</w:t>
+          </w:r>
+          <w:r>
+            <w:rPr>
+              <w:color w:val="FF0000"/>
+            </w:rPr>
+            <w:fldChar w:fldCharType="end"/>
+          </w:r>
+        </w:sdtContent>
+      </w:sdt>
+      <w:r>
+        <w:rPr>
+          <w:color w:val="FF0000"/>
+        </w:rPr>
+        <w:t xml:space="preserve">, </w:t>
+      </w:r>
+      <w:r>
+        <w:rPr>
+          <w:color w:val="FF0000"/>
+        </w:rPr>
+        <w:t xml:space="preserve">although it may create </w:t>
+      </w:r>
+      <w:r>
+        <w:rPr>
+          <w:color w:val="FF0000"/>
+        </w:rPr>
+        <w:t>confusion</w:t>
+      </w:r>
+      <w:r>
+        <w:rPr>
+          <w:color w:val="FF0000"/>
+        </w:rPr>
+        <w:t xml:space="preserve"> of when exactly decoupl</w:t>
+      </w:r>
+      <w:r>
+        <w:rPr>
+          <w:color w:val="FF0000"/>
+        </w:rPr>
+        <w:t>ing occurs</w:t>
+      </w:r>
+      <w:r>
+        <w:rPr>
+          <w:color w:val="FF0000"/>
+        </w:rPr>
+        <w:t xml:space="preserve">. Figure 1 shows the relative growth of </w:t>
+      </w:r>
+      <w:r>
+        <w:rPr>
+          <w:color w:val="FF0000"/>
+        </w:rPr>
+        <w:t>average productivity and median wages (differe</w:t>
+      </w:r>
+      <w:r>
+        <w:rPr>
+          <w:color w:val="FF0000"/>
+        </w:rPr>
+        <w:t>nt</w:t>
+      </w:r>
+      <w:r>
+        <w:rPr>
+          <w:color w:val="FF0000"/>
+        </w:rPr>
+        <w:t xml:space="preserve"> compensation measures will be discussed later) </w:t>
+      </w:r>
+      <w:r>
+        <w:rPr>
+          <w:color w:val="FF0000"/>
+        </w:rPr>
+        <w:t>from 1997</w:t>
+      </w:r>
+      <w:r>
+        <w:rPr>
+          <w:color w:val="FF0000"/>
+        </w:rPr>
+        <w:t xml:space="preserve"> and </w:t>
+      </w:r>
+      <w:r>
+        <w:rPr>
+          <w:color w:val="FF0000"/>
+        </w:rPr>
+        <w:t>both curves diverge around 2011</w:t>
+      </w:r>
+      <w:r>
+        <w:rPr>
+          <w:color w:val="FF0000"/>
+        </w:rPr>
+        <w:t xml:space="preserve">. </w:t>
+      </w:r>
+      <w:r>
+        <w:rPr>
+          <w:color w:val="FF0000"/>
+        </w:rPr>
+        <w:t xml:space="preserve">Pessoa &amp; Van Reenen (2013) catalogue changes from 1948 </w:t>
+      </w:r>
+      <w:r>
+        <w:rPr>
+          <w:color w:val="FF0000"/>
+        </w:rPr>
+        <w:t>and their curves diverge around</w:t>
+      </w:r>
+      <w:r>
+        <w:rPr>
+          <w:color w:val="FF0000"/>
+        </w:rPr>
+        <w:t xml:space="preserve"> 1992,</w:t>
+      </w:r>
+      <w:r>
+        <w:rPr>
+          <w:color w:val="FF0000"/>
+        </w:rPr>
+        <w:t xml:space="preserve"> </w:t>
+      </w:r>
+      <w:r>
+        <w:rPr>
+          <w:color w:val="FF0000"/>
+        </w:rPr>
+        <w:t>finally</w:t>
+      </w:r>
+      <w:r>
+        <w:rPr>
+          <w:color w:val="FF0000"/>
+        </w:rPr>
+        <w:t xml:space="preserve"> </w:t>
+      </w:r>
+      <w:proofErr w:type="spellStart"/>
+      <w:r>
+        <w:rPr>
+          <w:color w:val="FF0000"/>
+        </w:rPr>
+        <w:t>Teichgraeber</w:t>
+      </w:r>
+      <w:proofErr w:type="spellEnd"/>
+      <w:r>
+        <w:rPr>
+          <w:color w:val="FF0000"/>
+        </w:rPr>
+        <w:t xml:space="preserve"> &amp; Van Reenen (2021) catalogue changes from 1981, identifying </w:t>
+      </w:r>
+      <w:r>
+        <w:rPr>
+          <w:color w:val="FF0000"/>
+        </w:rPr>
+        <w:t>divergence</w:t>
+      </w:r>
+      <w:r>
+        <w:rPr>
+          <w:color w:val="FF0000"/>
+        </w:rPr>
+        <w:t xml:space="preserve"> around 1990.</w:t>
+      </w:r>
+      <w:r>
+        <w:rPr>
+          <w:color w:val="FF0000"/>
+        </w:rPr>
+        <w:t xml:space="preserve"> </w:t>
+      </w:r>
+      <w:r>
+        <w:rPr>
+          <w:color w:val="FF0000"/>
+        </w:rPr>
+        <w:t xml:space="preserve">To explain this heterogeneity, decoupling </w:t>
+      </w:r>
+      <w:r>
+        <w:rPr>
+          <w:color w:val="FF0000"/>
+        </w:rPr>
+        <w:t xml:space="preserve">should </w:t>
+      </w:r>
+      <w:r>
+        <w:rPr>
+          <w:color w:val="FF0000"/>
+        </w:rPr>
+        <w:t xml:space="preserve">be understood not simply as </w:t>
+      </w:r>
+      <w:r>
+        <w:rPr>
+          <w:color w:val="FF0000"/>
+        </w:rPr>
+        <w:t>a visual divergence, but a sharp difference in the curves’ slopes which is not later compensated. This can be seen in figure 2.</w:t>
+      </w:r>
+    </w:p>
+    <w:p>
+      <w:pPr>
+        <w:keepNext/>
+        <w:jc w:val="center"/>
+        <w:rPr>
+          <w:color w:val="FF0000"/>
+        </w:rPr>
+      </w:pPr>
+      <w:r>
+        <w:rPr>
+          <w:noProof/>
+          <w:color w:val="FF0000"/>
+        </w:rPr>
+        <w:lastRenderedPageBreak/>
+        <w:drawing>
+          <wp:inline distT="0" distB="0" distL="0" distR="0" wp14:anchorId="388EFEC3" wp14:editId="7F911081">
+            <wp:extent cx="4320000" cy="3106199"/>
+            <wp:effectExtent l="0" t="0" r="4445" b="0"/>
+            <wp:docPr id="1553786183" name="Picture 9"/>
+            <wp:cNvGraphicFramePr>
+              <a:graphicFrameLocks xmlns:a="http://schemas.openxmlformats.org/drawingml/2006/main" noChangeAspect="1"/>
+            </wp:cNvGraphicFramePr>
+            <a:graphic xmlns:a="http://schemas.openxmlformats.org/drawingml/2006/main">
+              <a:graphicData uri="http://schemas.openxmlformats.org/drawingml/2006/picture">
+                <pic:pic xmlns:pic="http://schemas.openxmlformats.org/drawingml/2006/picture">
+                  <pic:nvPicPr>
+                    <pic:cNvPr id="0" name="Picture 10"/>
+                    <pic:cNvPicPr>
+                      <a:picLocks noChangeAspect="1" noChangeArrowheads="1"/>
+                    </pic:cNvPicPr>
+                  </pic:nvPicPr>
+                  <pic:blipFill>
+                    <a:blip r:embed="rId6" cstate="print">
+                      <a:extLst>
+                        <a:ext uri="{28A0092B-C50C-407E-A947-70E740481C1C}">
+                          <a14:useLocalDpi xmlns:a14="http://schemas.microsoft.com/office/drawing/2010/main" val="0"/>
+                        </a:ext>
+                      </a:extLst>
+                    </a:blip>
+                    <a:srcRect/>
+                    <a:stretch>
+                      <a:fillRect/>
+                    </a:stretch>
+                  </pic:blipFill>
+                  <pic:spPr bwMode="auto">
+                    <a:xfrm>
+                      <a:off x="0" y="0"/>
+                      <a:ext cx="4320000" cy="3106199"/>
+                    </a:xfrm>
+                    <a:prstGeom prst="rect">
+                      <a:avLst/>
+                    </a:prstGeom>
+                    <a:noFill/>
+                  </pic:spPr>
+                </pic:pic>
+              </a:graphicData>
+            </a:graphic>
+          </wp:inline>
+        </w:drawing>
+      </w:r>
+    </w:p>
+    <w:p>
+      <w:pPr>
+        <w:pStyle w:val="Caption"/>
+        <w:jc w:val="center"/>
+        <w:rPr>
+          <w:color w:val="FF0000"/>
+        </w:rPr>
+      </w:pPr>
+      <w:r>
+        <w:rPr>
+          <w:color w:val="FF0000"/>
+        </w:rPr>
+        <w:t xml:space="preserve">Figure </w:t>
+      </w:r>
+      <w:r>
+        <w:rPr>
+          <w:color w:val="FF0000"/>
+        </w:rPr>
+        <w:fldChar w:fldCharType="begin"/>
+      </w:r>
+      <w:r>
+        <w:rPr>
+          <w:color w:val="FF0000"/>
+        </w:rPr>
+        <w:instrText xml:space="preserve"> SEQ Figure \* ARABIC </w:instrText>
+      </w:r>
+      <w:r>
+        <w:rPr>
+          <w:color w:val="FF0000"/>
+        </w:rPr>
+        <w:fldChar w:fldCharType="separate"/>
+      </w:r>
+      <w:r>
+        <w:rPr>
+          <w:noProof/>
+          <w:color w:val="FF0000"/>
+        </w:rPr>
+        <w:t>2</w:t>
+      </w:r>
+      <w:r>
+        <w:rPr>
+          <w:color w:val="FF0000"/>
+        </w:rPr>
+        <w:fldChar w:fldCharType="end"/>
+      </w:r>
+    </w:p>
+    <w:p>
+      <w:pPr>
+        <w:rPr>
+          <w:color w:val="FF0000"/>
+        </w:rPr>
+      </w:pPr>
+      <w:r>
+        <w:rPr>
+          <w:color w:val="FF0000"/>
+        </w:rPr>
+        <w:t>Using figure 2, decoupling clearly occurs in 2011</w:t>
+      </w:r>
+    </w:p>
+    <w:p>
+      <w:r>
+        <w:t xml:space="preserve">Decoupling is concerning because increases in productivity are traditionally seen by economists as one of the main drivers of standards of living </w:t>
+      </w:r>
+      <w:sdt>
+        <w:sdtPr>
+          <w:id w:val="96688113"/>
           <w:citation/>
         </w:sdtPr>
         <w:sdtContent>
@@ -117,10 +500,7 @@
             <w:fldChar w:fldCharType="begin"/>
           </w:r>
           <w:r>
-            <w:instrText xml:space="preserve">CITATION Brill2017 \l 2057 </w:instrText>
-          </w:r>
-          <w:r>
-            <w:instrText xml:space="preserve"> \m Fleck2011 \m VanReenen2013 \m Teichgraeber2021</w:instrText>
+            <w:instrText xml:space="preserve">CITATION Hornbeck2019 \p 1 \l 2057 </w:instrText>
           </w:r>
           <w:r>
             <w:fldChar w:fldCharType="separate"/>
@@ -129,7 +509,7 @@
             <w:rPr>
               <w:noProof/>
             </w:rPr>
-            <w:t>(Brill2017; Fleck2011; VanReenen2013; Teichgraeber2021)</w:t>
+            <w:t>(Hornbeck2019p. 1)</w:t>
           </w:r>
           <w:r>
             <w:fldChar w:fldCharType="end"/>
@@ -137,42 +517,352 @@
         </w:sdtContent>
       </w:sdt>
       <w:r>
-        <w:t xml:space="preserve">, </w:t>
-      </w:r>
-      <w:r>
-        <w:t xml:space="preserve">although it may create a distorted picture of when exactly productivity and compensation have decoupled. Figure 1 shows the relative growth of </w:t>
-      </w:r>
-      <w:r>
-        <w:t xml:space="preserve">average productivity and median wages (differences in compensation measures will be discussed later) </w:t>
-      </w:r>
-      <w:r>
-        <w:t>from 1997, however starting the time series earlier</w:t>
+        <w:t xml:space="preserve"> and</w:t>
+      </w:r>
+      <w:r>
+        <w:t xml:space="preserve"> because</w:t>
+      </w:r>
+      <w:r>
+        <w:t xml:space="preserve"> many models of economic growth, e.g., Solow’s</w:t>
+      </w:r>
+      <w:r>
+        <w:t xml:space="preserve"> (1956) </w:t>
+      </w:r>
+      <w:r>
+        <w:t>economic growth model</w:t>
+      </w:r>
+      <w:r>
+        <w:t xml:space="preserve"> or Kaldor’s (1957) set of stylised facts</w:t>
+      </w:r>
+      <w:r>
+        <w:t xml:space="preserve">, derive </w:t>
+      </w:r>
+      <w:r>
+        <w:t xml:space="preserve">or </w:t>
+      </w:r>
+      <w:r>
+        <w:t xml:space="preserve">assume </w:t>
+      </w:r>
+      <w:r>
+        <w:t>a positive relationship between the average wage and the productivity of labour.</w:t>
       </w:r>
       <w:r>
         <w:t xml:space="preserve"> </w:t>
       </w:r>
       <w:r>
-        <w:t>will paint a different picture of decoupling in the UK</w:t>
-      </w:r>
-      <w:r>
-        <w:t xml:space="preserve">; </w:t>
-      </w:r>
-      <w:r>
-        <w:t xml:space="preserve">Pessoa &amp; Van Reenen (2013) catalogue changes from 1948 </w:t>
-      </w:r>
-      <w:r>
-        <w:t xml:space="preserve">and identify the decoupling </w:t>
-      </w:r>
-      <w:r>
-        <w:t xml:space="preserve">point around 1992, </w:t>
+        <w:t>Pessoa &amp; Van Reenen</w:t>
+      </w:r>
+      <w:r>
+        <w:t>’s</w:t>
+      </w:r>
+      <w:r>
+        <w:t xml:space="preserve"> (2013)</w:t>
+      </w:r>
+      <w:r>
+        <w:t xml:space="preserve"> distinction between ‘net’ and ‘gross’ decoupling is </w:t>
+      </w:r>
+      <w:r>
+        <w:t xml:space="preserve">therefore </w:t>
+      </w:r>
+      <w:r>
+        <w:t>critical to understand how the decoupling shown in figure 1 relates to mainstream economic theory.</w:t>
       </w:r>
     </w:p>
     <w:p>
-      <w:r>
-        <w:t xml:space="preserve">Pessoa &amp; Van Reenen (2013) </w:t>
-      </w:r>
-      <w:r>
-        <w:t>introduce a distinction between ‘net’ and ‘gross’ decoupling, where net decoupling represents an underlying change to the labour share of income, whereas gross decoupling instead</w:t>
+      <w:pPr>
+        <w:rPr>
+          <w:rFonts w:eastAsiaTheme="minorEastAsia"/>
+        </w:rPr>
+      </w:pPr>
+      <w:r>
+        <w:t xml:space="preserve">Net decoupling, </w:t>
+      </w:r>
+      <m:oMath>
+        <m:r>
+          <w:rPr>
+            <w:rFonts w:ascii="Cambria Math" w:hAnsi="Cambria Math"/>
+          </w:rPr>
+          <m:t>ND</m:t>
+        </m:r>
+      </m:oMath>
+      <w:r>
+        <w:rPr>
+          <w:rFonts w:eastAsiaTheme="minorEastAsia"/>
+        </w:rPr>
+        <w:t xml:space="preserve">, </w:t>
+      </w:r>
+      <w:r>
+        <w:rPr>
+          <w:rFonts w:eastAsiaTheme="minorEastAsia"/>
+        </w:rPr>
+        <w:t xml:space="preserve">is equivalent to a decline in the labour share, and can be measured as </w:t>
+      </w:r>
+      <w:r>
+        <w:rPr>
+          <w:rFonts w:eastAsiaTheme="minorEastAsia"/>
+        </w:rPr>
+        <w:t xml:space="preserve">the difference between labour productivity and </w:t>
+      </w:r>
+      <w:r>
+        <w:rPr>
+          <w:rFonts w:eastAsiaTheme="minorEastAsia"/>
+          <w:i/>
+          <w:iCs/>
+        </w:rPr>
+        <w:t>mean compensation</w:t>
+      </w:r>
+      <w:r>
+        <w:rPr>
+          <w:rFonts w:eastAsiaTheme="minorEastAsia"/>
+        </w:rPr>
+        <w:t xml:space="preserve"> where both are adjusted by </w:t>
+      </w:r>
+      <w:r>
+        <w:rPr>
+          <w:rFonts w:eastAsiaTheme="minorEastAsia"/>
+        </w:rPr>
+        <w:t>an output price deflator</w:t>
+      </w:r>
+      <w:r>
+        <w:rPr>
+          <w:rFonts w:eastAsiaTheme="minorEastAsia"/>
+        </w:rPr>
+        <w:t>;</w:t>
+      </w:r>
+      <w:r>
+        <w:rPr>
+          <w:rFonts w:eastAsiaTheme="minorEastAsia"/>
+        </w:rPr>
+        <w:t xml:space="preserve"> gross decoupling, </w:t>
+      </w:r>
+      <m:oMath>
+        <m:r>
+          <w:rPr>
+            <w:rFonts w:ascii="Cambria Math" w:eastAsiaTheme="minorEastAsia" w:hAnsi="Cambria Math"/>
+          </w:rPr>
+          <m:t>GD</m:t>
+        </m:r>
+      </m:oMath>
+      <w:r>
+        <w:rPr>
+          <w:rFonts w:eastAsiaTheme="minorEastAsia"/>
+        </w:rPr>
+        <w:t xml:space="preserve">, </w:t>
+      </w:r>
+      <w:r>
+        <w:rPr>
+          <w:rFonts w:eastAsiaTheme="minorEastAsia"/>
+        </w:rPr>
+        <w:t xml:space="preserve">which is shown in figure 1, </w:t>
+      </w:r>
+      <w:r>
+        <w:rPr>
+          <w:rFonts w:eastAsiaTheme="minorEastAsia"/>
+        </w:rPr>
+        <w:t xml:space="preserve">is </w:t>
+      </w:r>
+      <w:r>
+        <w:rPr>
+          <w:rFonts w:eastAsiaTheme="minorEastAsia"/>
+        </w:rPr>
+        <w:t>defined as</w:t>
+      </w:r>
+      <w:r>
+        <w:rPr>
+          <w:rFonts w:eastAsiaTheme="minorEastAsia"/>
+        </w:rPr>
+        <w:t xml:space="preserve"> the difference between </w:t>
+      </w:r>
+      <w:r>
+        <w:rPr>
+          <w:rFonts w:eastAsiaTheme="minorEastAsia"/>
+        </w:rPr>
+        <w:t xml:space="preserve">productivity and </w:t>
+      </w:r>
+      <w:r>
+        <w:rPr>
+          <w:rFonts w:eastAsiaTheme="minorEastAsia"/>
+          <w:i/>
+          <w:iCs/>
+        </w:rPr>
+        <w:t>median wages</w:t>
+      </w:r>
+      <w:r>
+        <w:rPr>
+          <w:rFonts w:eastAsiaTheme="minorEastAsia"/>
+        </w:rPr>
+        <w:t xml:space="preserve">, deflated by </w:t>
+      </w:r>
+      <w:r>
+        <w:rPr>
+          <w:rFonts w:eastAsiaTheme="minorEastAsia"/>
+        </w:rPr>
+        <w:t>an output price and consumer price deflator</w:t>
+      </w:r>
+      <w:r>
+        <w:rPr>
+          <w:rFonts w:eastAsiaTheme="minorEastAsia"/>
+        </w:rPr>
+        <w:t>, respectively</w:t>
+      </w:r>
+      <w:r>
+        <w:rPr>
+          <w:rFonts w:eastAsiaTheme="minorEastAsia"/>
+        </w:rPr>
+        <w:t>.</w:t>
+      </w:r>
+      <w:r>
+        <w:rPr>
+          <w:rFonts w:eastAsiaTheme="minorEastAsia"/>
+        </w:rPr>
+        <w:t xml:space="preserve"> Consequently, differences between the two measures can be broken down:</w:t>
+      </w:r>
+    </w:p>
+    <w:p>
+      <w:pPr>
+        <w:rPr>
+          <w:rFonts w:eastAsiaTheme="minorEastAsia"/>
+        </w:rPr>
+      </w:pPr>
+      <m:oMathPara>
+        <m:oMath>
+          <m:r>
+            <w:rPr>
+              <w:rFonts w:ascii="Cambria Math" w:eastAsiaTheme="minorEastAsia" w:hAnsi="Cambria Math"/>
+            </w:rPr>
+            <m:t>GD-ND=Inequality+Wage wedge+Price Wedge</m:t>
+          </m:r>
+        </m:oMath>
+      </m:oMathPara>
+    </w:p>
+    <w:p>
+      <w:r>
+        <w:t xml:space="preserve">Where </w:t>
+      </w:r>
+      <m:oMath>
+        <m:r>
+          <w:rPr>
+            <w:rFonts w:ascii="Cambria Math" w:hAnsi="Cambria Math"/>
+          </w:rPr>
+          <m:t>inequality</m:t>
+        </m:r>
+      </m:oMath>
+      <w:r>
+        <w:t xml:space="preserve"> represents differences between mean and median wages, </w:t>
+      </w:r>
+      <m:oMath>
+        <m:r>
+          <w:rPr>
+            <w:rFonts w:ascii="Cambria Math" w:hAnsi="Cambria Math"/>
+          </w:rPr>
+          <m:t>wage wedge</m:t>
+        </m:r>
+      </m:oMath>
+      <w:r>
+        <w:t xml:space="preserve"> represents differences between wages and total compensation</w:t>
+      </w:r>
+      <w:r>
+        <w:t xml:space="preserve"> per hour</w:t>
+      </w:r>
+      <w:r>
+        <w:t xml:space="preserve">, and </w:t>
+      </w:r>
+      <m:oMath>
+        <m:r>
+          <w:rPr>
+            <w:rFonts w:ascii="Cambria Math" w:hAnsi="Cambria Math"/>
+          </w:rPr>
+          <m:t>price wedge</m:t>
+        </m:r>
+      </m:oMath>
+      <w:r>
+        <w:t xml:space="preserve"> represents differences between producer/output and retailer prices.</w:t>
+      </w:r>
+      <w:r>
+        <w:t xml:space="preserve"> </w:t>
+      </w:r>
+      <w:r>
+        <w:rPr>
+          <w:color w:val="FF0000"/>
+          <w:highlight w:val="yellow"/>
+        </w:rPr>
+        <w:t>The importance of distinguishing between producer and retailer prices will be explained.</w:t>
+      </w:r>
+    </w:p>
+    <w:p>
+      <w:r>
+        <w:t xml:space="preserve">Evidence of net decoupling would seem to contradict existing economic </w:t>
+      </w:r>
+      <w:r>
+        <w:t>growth models and assumptions</w:t>
+      </w:r>
+      <w:r>
+        <w:t xml:space="preserve">, </w:t>
+      </w:r>
+      <w:r>
+        <w:t>while</w:t>
+      </w:r>
+      <w:r>
+        <w:t xml:space="preserve"> </w:t>
+      </w:r>
+      <w:r>
+        <w:t xml:space="preserve">evidence of gross </w:t>
+      </w:r>
+      <w:r>
+        <w:t xml:space="preserve">decoupling </w:t>
+      </w:r>
+      <w:r>
+        <w:t xml:space="preserve">would </w:t>
+      </w:r>
+      <w:r>
+        <w:t xml:space="preserve">not </w:t>
+      </w:r>
+      <w:r>
+        <w:t xml:space="preserve">be </w:t>
+      </w:r>
+      <w:r>
+        <w:t>so surprising</w:t>
+      </w:r>
+      <w:r>
+        <w:t xml:space="preserve">. </w:t>
+      </w:r>
+      <w:r>
+        <w:t xml:space="preserve">Inequality has certainly increased since 1997, with real mean wages growing 26.18% while real median wages only grew 22.15%; furthermore, Pessoa &amp; Van Reenen (2013) find strong divergence between wages and </w:t>
+      </w:r>
+      <w:r>
+        <w:t xml:space="preserve">total </w:t>
+      </w:r>
+      <w:r>
+        <w:t xml:space="preserve">compensation, </w:t>
+      </w:r>
+      <w:r>
+        <w:t>with</w:t>
+      </w:r>
+      <w:r>
+        <w:t xml:space="preserve"> employers </w:t>
+      </w:r>
+      <w:r>
+        <w:t xml:space="preserve">gradually </w:t>
+      </w:r>
+      <w:r>
+        <w:t>spend</w:t>
+      </w:r>
+      <w:r>
+        <w:t>ing</w:t>
+      </w:r>
+      <w:r>
+        <w:t xml:space="preserve"> a higher proportion of labour compensation on </w:t>
+      </w:r>
+      <w:r>
+        <w:t>non-wage benefits</w:t>
+      </w:r>
+      <w:r>
+        <w:t xml:space="preserve"> such as pension contributions.</w:t>
+      </w:r>
+    </w:p>
+    <w:p>
+      <w:r>
+        <w:t xml:space="preserve">However, even while gross decoupling would not so surprising, it clearly casts doubt on whether increases in productivity can be relied on to increase standards of living. </w:t>
       </w:r>
     </w:p>
     <w:sectPr>
@@ -1121,6 +1811,16 @@
       <w:szCs w:val="18"/>
     </w:rPr>
   </w:style>
+  <w:style w:type="character" w:styleId="PlaceholderText">
+    <w:name w:val="Placeholder Text"/>
+    <w:basedOn w:val="DefaultParagraphFont"/>
+    <w:uiPriority w:val="99"/>
+    <w:semiHidden/>
+    <w:rsid w:val="00E72411"/>
+    <w:rPr>
+      <w:color w:val="666666"/>
+    </w:rPr>
+  </w:style>
 </w:styles>
 </file>
 
@@ -1423,7 +2123,7 @@
 <b:Sources xmlns:b="http://schemas.openxmlformats.org/officeDocument/2006/bibliography" xmlns="http://schemas.openxmlformats.org/officeDocument/2006/bibliography" SelectedStyle="\APASixthEditionOfficeOnline.xsl" StyleName="APA" Version="6">
   <b:Source xmlns:b="http://schemas.openxmlformats.org/officeDocument/2006/bibliography" xmlns="http://schemas.openxmlformats.org/officeDocument/2006/bibliography">
     <b:Tag>Ciarli2021</b:Tag>
-    <b:RefOrder>5</b:RefOrder>
+    <b:RefOrder>7</b:RefOrder>
   </b:Source>
   <b:Source>
     <b:Tag>Brill2017</b:Tag>
@@ -1443,11 +2143,23 @@
     <b:Tag>Teichgraeber2021</b:Tag>
     <b:RefOrder>4</b:RefOrder>
   </b:Source>
+  <b:Source xmlns:b="http://schemas.openxmlformats.org/officeDocument/2006/bibliography" xmlns="http://schemas.openxmlformats.org/officeDocument/2006/bibliography">
+    <b:Tag>Hornbeck2019</b:Tag>
+    <b:RefOrder>5</b:RefOrder>
+  </b:Source>
+  <b:Source xmlns:b="http://schemas.openxmlformats.org/officeDocument/2006/bibliography" xmlns="http://schemas.openxmlformats.org/officeDocument/2006/bibliography">
+    <b:Tag>Solow1956</b:Tag>
+    <b:RefOrder>8</b:RefOrder>
+  </b:Source>
+  <b:Source xmlns:b="http://schemas.openxmlformats.org/officeDocument/2006/bibliography" xmlns="http://schemas.openxmlformats.org/officeDocument/2006/bibliography">
+    <b:Tag>Kaldor1957</b:Tag>
+    <b:RefOrder>6</b:RefOrder>
+  </b:Source>
 </b:Sources>
 </file>
 
 <file path=customXml/itemProps1.xml><?xml version="1.0" encoding="utf-8"?>
-<ds:datastoreItem xmlns:ds="http://schemas.openxmlformats.org/officeDocument/2006/customXml" ds:itemID="{4851382F-2FD4-45C6-92C6-13F75E8F715C}">
+<ds:datastoreItem xmlns:ds="http://schemas.openxmlformats.org/officeDocument/2006/customXml" ds:itemID="{3794CB55-5487-490F-A656-E10B19416ABA}">
   <ds:schemaRefs>
     <ds:schemaRef ds:uri="http://schemas.openxmlformats.org/officeDocument/2006/bibliography"/>
   </ds:schemaRefs>

</xml_diff>